<commit_message>
Update modelo.docx: Add bold formatting to variables
</commit_message>
<xml_diff>
--- a/modelo.docx
+++ b/modelo.docx
@@ -210,28 +210,10 @@
       <w:r>
         <w:rPr>
           <w:rFonts w:ascii="Trebuchet MS" w:hAnsi="Trebuchet MS"/>
-          <w:bCs/>
-          <w:sz w:val="18"/>
-        </w:rPr>
-        <w:t xml:space="preserve">{{ </w:t>
-      </w:r>
-      <w:proofErr w:type="spellStart"/>
-      <w:r>
-        <w:rPr>
-          <w:rFonts w:ascii="Trebuchet MS" w:hAnsi="Trebuchet MS"/>
-          <w:bCs/>
-          <w:sz w:val="18"/>
-        </w:rPr>
-        <w:t>nome_cliente</w:t>
-      </w:r>
-      <w:proofErr w:type="spellEnd"/>
-      <w:r>
-        <w:rPr>
-          <w:rFonts w:ascii="Trebuchet MS" w:hAnsi="Trebuchet MS"/>
-          <w:bCs/>
-          <w:sz w:val="18"/>
-        </w:rPr>
-        <w:t xml:space="preserve"> }}</w:t>
+          <w:b/>
+          <w:sz w:val="18"/>
+        </w:rPr>
+        <w:t>{{ nome_cliente }}</w:t>
       </w:r>
       <w:r>
         <w:rPr>
@@ -273,28 +255,37 @@
       <w:r>
         <w:rPr>
           <w:rFonts w:ascii="Trebuchet MS" w:hAnsi="Trebuchet MS"/>
+          <w:b/>
+          <w:bCs/>
           <w:spacing w:val="31"/>
           <w:sz w:val="18"/>
         </w:rPr>
-        <w:t xml:space="preserve">{{ </w:t>
-      </w:r>
-      <w:proofErr w:type="spellStart"/>
+        <w:t>{{ estado_civil }}</w:t>
+      </w:r>
+      <w:r>
+        <w:rPr>
+          <w:rFonts w:ascii="Trebuchet MS" w:hAnsi="Trebuchet MS"/>
+          <w:sz w:val="18"/>
+        </w:rPr>
+        <w:t>,</w:t>
+      </w:r>
       <w:r>
         <w:rPr>
           <w:rFonts w:ascii="Trebuchet MS" w:hAnsi="Trebuchet MS"/>
           <w:spacing w:val="31"/>
           <w:sz w:val="18"/>
         </w:rPr>
-        <w:t>estado_civil</w:t>
-      </w:r>
-      <w:proofErr w:type="spellEnd"/>
-      <w:r>
-        <w:rPr>
-          <w:rFonts w:ascii="Trebuchet MS" w:hAnsi="Trebuchet MS"/>
+        <w:t xml:space="preserve"> </w:t>
+      </w:r>
+      <w:r>
+        <w:rPr>
+          <w:rFonts w:ascii="Trebuchet MS" w:hAnsi="Trebuchet MS"/>
+          <w:b/>
+          <w:bCs/>
           <w:spacing w:val="31"/>
           <w:sz w:val="18"/>
         </w:rPr>
-        <w:t xml:space="preserve"> }}</w:t>
+        <w:t>{{ profissao }}</w:t>
       </w:r>
       <w:r>
         <w:rPr>
@@ -314,28 +305,220 @@
       <w:r>
         <w:rPr>
           <w:rFonts w:ascii="Trebuchet MS" w:hAnsi="Trebuchet MS"/>
+          <w:sz w:val="18"/>
+        </w:rPr>
+        <w:t>portador(a)</w:t>
+      </w:r>
+      <w:r>
+        <w:rPr>
+          <w:rFonts w:ascii="Trebuchet MS" w:hAnsi="Trebuchet MS"/>
           <w:spacing w:val="31"/>
           <w:sz w:val="18"/>
         </w:rPr>
-        <w:t xml:space="preserve">{{ </w:t>
-      </w:r>
-      <w:proofErr w:type="spellStart"/>
+        <w:t xml:space="preserve"> </w:t>
+      </w:r>
+      <w:r>
+        <w:rPr>
+          <w:rFonts w:ascii="Trebuchet MS" w:hAnsi="Trebuchet MS"/>
+          <w:sz w:val="18"/>
+        </w:rPr>
+        <w:t>da</w:t>
+      </w:r>
       <w:r>
         <w:rPr>
           <w:rFonts w:ascii="Trebuchet MS" w:hAnsi="Trebuchet MS"/>
           <w:spacing w:val="31"/>
           <w:sz w:val="18"/>
         </w:rPr>
-        <w:t>profissao</w:t>
-      </w:r>
-      <w:proofErr w:type="spellEnd"/>
-      <w:r>
-        <w:rPr>
-          <w:rFonts w:ascii="Trebuchet MS" w:hAnsi="Trebuchet MS"/>
-          <w:spacing w:val="31"/>
-          <w:sz w:val="18"/>
-        </w:rPr>
-        <w:t xml:space="preserve"> }}</w:t>
+        <w:t xml:space="preserve"> </w:t>
+      </w:r>
+      <w:r>
+        <w:rPr>
+          <w:rFonts w:ascii="Trebuchet MS" w:hAnsi="Trebuchet MS"/>
+          <w:sz w:val="18"/>
+        </w:rPr>
+        <w:t>cédula</w:t>
+      </w:r>
+      <w:r>
+        <w:rPr>
+          <w:rFonts w:ascii="Trebuchet MS" w:hAnsi="Trebuchet MS"/>
+          <w:sz w:val="18"/>
+        </w:rPr>
+        <w:t xml:space="preserve"> </w:t>
+      </w:r>
+      <w:r>
+        <w:rPr>
+          <w:rFonts w:ascii="Trebuchet MS" w:hAnsi="Trebuchet MS"/>
+          <w:sz w:val="18"/>
+        </w:rPr>
+        <w:t>de</w:t>
+      </w:r>
+      <w:r>
+        <w:rPr>
+          <w:rFonts w:ascii="Trebuchet MS" w:hAnsi="Trebuchet MS"/>
+          <w:spacing w:val="36"/>
+          <w:sz w:val="18"/>
+        </w:rPr>
+        <w:t xml:space="preserve"> </w:t>
+      </w:r>
+      <w:r>
+        <w:rPr>
+          <w:rFonts w:ascii="Trebuchet MS" w:hAnsi="Trebuchet MS"/>
+          <w:sz w:val="18"/>
+        </w:rPr>
+        <w:t>identidade</w:t>
+      </w:r>
+      <w:r>
+        <w:rPr>
+          <w:rFonts w:ascii="Trebuchet MS" w:hAnsi="Trebuchet MS"/>
+          <w:spacing w:val="36"/>
+          <w:sz w:val="18"/>
+        </w:rPr>
+        <w:t xml:space="preserve"> </w:t>
+      </w:r>
+      <w:r>
+        <w:rPr>
+          <w:rFonts w:ascii="Trebuchet MS" w:hAnsi="Trebuchet MS"/>
+          <w:sz w:val="18"/>
+        </w:rPr>
+        <w:t xml:space="preserve">n° </w:t>
+      </w:r>
+      <w:r>
+        <w:rPr>
+          <w:rFonts w:ascii="Trebuchet MS" w:hAnsi="Trebuchet MS"/>
+          <w:sz w:val="18"/>
+        </w:rPr>
+        <w:t>{{ rg_cliente }}</w:t>
+      </w:r>
+      <w:r>
+        <w:rPr>
+          <w:rFonts w:ascii="Trebuchet MS" w:hAnsi="Trebuchet MS"/>
+          <w:b/>
+          <w:sz w:val="18"/>
+        </w:rPr>
+        <w:t xml:space="preserve"> </w:t>
+      </w:r>
+      <w:r>
+        <w:rPr>
+          <w:rFonts w:ascii="Trebuchet MS" w:hAnsi="Trebuchet MS"/>
+          <w:sz w:val="18"/>
+        </w:rPr>
+        <w:t xml:space="preserve">expedida por </w:t>
+      </w:r>
+      <w:r>
+        <w:rPr>
+          <w:rFonts w:ascii="Trebuchet MS" w:hAnsi="Trebuchet MS"/>
+          <w:sz w:val="18"/>
+        </w:rPr>
+        <w:t>{{ rg_orgao }}</w:t>
+      </w:r>
+      <w:r>
+        <w:rPr>
+          <w:rFonts w:ascii="Trebuchet MS" w:hAnsi="Trebuchet MS"/>
+          <w:sz w:val="18"/>
+        </w:rPr>
+        <w:t xml:space="preserve">, inscrito(a) no CPF/MF sob o n° </w:t>
+      </w:r>
+      <w:r>
+        <w:rPr>
+          <w:rFonts w:ascii="Trebuchet MS" w:hAnsi="Trebuchet MS"/>
+          <w:b/>
+          <w:bCs/>
+          <w:sz w:val="18"/>
+        </w:rPr>
+        <w:t>{{ cpf_cliente }}</w:t>
+      </w:r>
+      <w:r>
+        <w:rPr>
+          <w:rFonts w:ascii="Trebuchet MS" w:hAnsi="Trebuchet MS"/>
+          <w:sz w:val="18"/>
+        </w:rPr>
+        <w:t>, residente</w:t>
+      </w:r>
+      <w:r>
+        <w:rPr>
+          <w:rFonts w:ascii="Trebuchet MS" w:hAnsi="Trebuchet MS"/>
+          <w:spacing w:val="25"/>
+          <w:sz w:val="18"/>
+        </w:rPr>
+        <w:t xml:space="preserve"> </w:t>
+      </w:r>
+      <w:r>
+        <w:rPr>
+          <w:rFonts w:ascii="Trebuchet MS" w:hAnsi="Trebuchet MS"/>
+          <w:sz w:val="18"/>
+        </w:rPr>
+        <w:t>domiciliado</w:t>
+      </w:r>
+      <w:r>
+        <w:rPr>
+          <w:rFonts w:ascii="Trebuchet MS" w:hAnsi="Trebuchet MS"/>
+          <w:sz w:val="18"/>
+        </w:rPr>
+        <w:t>(a)</w:t>
+      </w:r>
+      <w:r>
+        <w:rPr>
+          <w:rFonts w:ascii="Trebuchet MS" w:hAnsi="Trebuchet MS"/>
+          <w:spacing w:val="25"/>
+          <w:sz w:val="18"/>
+        </w:rPr>
+        <w:t xml:space="preserve"> </w:t>
+      </w:r>
+      <w:r>
+        <w:rPr>
+          <w:rFonts w:ascii="Trebuchet MS" w:hAnsi="Trebuchet MS"/>
+          <w:sz w:val="18"/>
+        </w:rPr>
+        <w:t>na</w:t>
+      </w:r>
+      <w:r>
+        <w:rPr>
+          <w:rFonts w:ascii="Trebuchet MS" w:hAnsi="Trebuchet MS"/>
+          <w:sz w:val="18"/>
+        </w:rPr>
+        <w:t xml:space="preserve"> </w:t>
+      </w:r>
+      <w:r>
+        <w:rPr>
+          <w:rFonts w:ascii="Trebuchet MS" w:hAnsi="Trebuchet MS"/>
+          <w:b/>
+          <w:bCs/>
+          <w:sz w:val="18"/>
+        </w:rPr>
+        <w:t>{{ endereco_cliente }}</w:t>
+      </w:r>
+      <w:r>
+        <w:rPr>
+          <w:rFonts w:ascii="Trebuchet MS" w:hAnsi="Trebuchet MS"/>
+          <w:b/>
+          <w:bCs/>
+          <w:sz w:val="18"/>
+        </w:rPr>
+        <w:t xml:space="preserve">, </w:t>
+      </w:r>
+      <w:r>
+        <w:rPr>
+          <w:rFonts w:ascii="Trebuchet MS" w:hAnsi="Trebuchet MS"/>
+          <w:sz w:val="18"/>
+        </w:rPr>
+        <w:t>CEP:</w:t>
+      </w:r>
+      <w:r>
+        <w:rPr>
+          <w:rFonts w:ascii="Trebuchet MS" w:hAnsi="Trebuchet MS"/>
+          <w:sz w:val="18"/>
+        </w:rPr>
+        <w:t xml:space="preserve"> </w:t>
+      </w:r>
+      <w:r>
+        <w:rPr>
+          <w:rFonts w:ascii="Trebuchet MS" w:hAnsi="Trebuchet MS"/>
+          <w:b/>
+          <w:bCs/>
+          <w:sz w:val="18"/>
+        </w:rPr>
+        <w:t>{{ cep_cliente }}</w:t>
       </w:r>
       <w:r>
         <w:rPr>
@@ -347,262 +530,40 @@
       <w:r>
         <w:rPr>
           <w:rFonts w:ascii="Trebuchet MS" w:hAnsi="Trebuchet MS"/>
-          <w:spacing w:val="31"/>
-          <w:sz w:val="18"/>
-        </w:rPr>
-        <w:t xml:space="preserve"> </w:t>
-      </w:r>
-      <w:r>
-        <w:rPr>
-          <w:rFonts w:ascii="Trebuchet MS" w:hAnsi="Trebuchet MS"/>
-          <w:sz w:val="18"/>
-        </w:rPr>
-        <w:t>portador(a)</w:t>
-      </w:r>
-      <w:r>
-        <w:rPr>
-          <w:rFonts w:ascii="Trebuchet MS" w:hAnsi="Trebuchet MS"/>
-          <w:spacing w:val="31"/>
-          <w:sz w:val="18"/>
-        </w:rPr>
-        <w:t xml:space="preserve"> </w:t>
-      </w:r>
-      <w:r>
-        <w:rPr>
-          <w:rFonts w:ascii="Trebuchet MS" w:hAnsi="Trebuchet MS"/>
-          <w:sz w:val="18"/>
-        </w:rPr>
-        <w:t>da</w:t>
-      </w:r>
-      <w:r>
-        <w:rPr>
-          <w:rFonts w:ascii="Trebuchet MS" w:hAnsi="Trebuchet MS"/>
-          <w:spacing w:val="31"/>
-          <w:sz w:val="18"/>
-        </w:rPr>
-        <w:t xml:space="preserve"> </w:t>
-      </w:r>
-      <w:r>
-        <w:rPr>
-          <w:rFonts w:ascii="Trebuchet MS" w:hAnsi="Trebuchet MS"/>
-          <w:sz w:val="18"/>
-        </w:rPr>
-        <w:t>cédula</w:t>
-      </w:r>
-      <w:r>
-        <w:rPr>
-          <w:rFonts w:ascii="Trebuchet MS" w:hAnsi="Trebuchet MS"/>
-          <w:sz w:val="18"/>
-        </w:rPr>
-        <w:t xml:space="preserve"> </w:t>
-      </w:r>
-      <w:r>
-        <w:rPr>
-          <w:rFonts w:ascii="Trebuchet MS" w:hAnsi="Trebuchet MS"/>
-          <w:sz w:val="18"/>
-        </w:rPr>
-        <w:t>de</w:t>
-      </w:r>
-      <w:r>
-        <w:rPr>
-          <w:rFonts w:ascii="Trebuchet MS" w:hAnsi="Trebuchet MS"/>
-          <w:spacing w:val="36"/>
-          <w:sz w:val="18"/>
-        </w:rPr>
-        <w:t xml:space="preserve"> </w:t>
-      </w:r>
-      <w:r>
-        <w:rPr>
-          <w:rFonts w:ascii="Trebuchet MS" w:hAnsi="Trebuchet MS"/>
-          <w:sz w:val="18"/>
-        </w:rPr>
-        <w:t>identidade</w:t>
-      </w:r>
-      <w:r>
-        <w:rPr>
-          <w:rFonts w:ascii="Trebuchet MS" w:hAnsi="Trebuchet MS"/>
-          <w:spacing w:val="36"/>
-          <w:sz w:val="18"/>
-        </w:rPr>
-        <w:t xml:space="preserve"> </w:t>
-      </w:r>
-      <w:r>
-        <w:rPr>
-          <w:rFonts w:ascii="Trebuchet MS" w:hAnsi="Trebuchet MS"/>
-          <w:sz w:val="18"/>
-        </w:rPr>
-        <w:t xml:space="preserve">n° </w:t>
-      </w:r>
-      <w:r>
-        <w:rPr>
-          <w:rFonts w:ascii="Trebuchet MS" w:hAnsi="Trebuchet MS"/>
-          <w:sz w:val="18"/>
-        </w:rPr>
-        <w:t xml:space="preserve">{{ </w:t>
-      </w:r>
-      <w:proofErr w:type="spellStart"/>
-      <w:r>
-        <w:rPr>
-          <w:rFonts w:ascii="Trebuchet MS" w:hAnsi="Trebuchet MS"/>
-          <w:sz w:val="18"/>
-        </w:rPr>
-        <w:t>rg_cliente</w:t>
-      </w:r>
-      <w:proofErr w:type="spellEnd"/>
-      <w:r>
-        <w:rPr>
-          <w:rFonts w:ascii="Trebuchet MS" w:hAnsi="Trebuchet MS"/>
-          <w:sz w:val="18"/>
-        </w:rPr>
-        <w:t xml:space="preserve"> }}</w:t>
-      </w:r>
-      <w:r>
-        <w:rPr>
-          <w:rFonts w:ascii="Trebuchet MS" w:hAnsi="Trebuchet MS"/>
-          <w:b/>
-          <w:sz w:val="18"/>
-        </w:rPr>
-        <w:t xml:space="preserve"> </w:t>
-      </w:r>
-      <w:r>
-        <w:rPr>
-          <w:rFonts w:ascii="Trebuchet MS" w:hAnsi="Trebuchet MS"/>
-          <w:sz w:val="18"/>
-        </w:rPr>
-        <w:t xml:space="preserve">expedida por </w:t>
-      </w:r>
-      <w:r>
-        <w:rPr>
-          <w:rFonts w:ascii="Trebuchet MS" w:hAnsi="Trebuchet MS"/>
-          <w:sz w:val="18"/>
-        </w:rPr>
-        <w:t xml:space="preserve">{{ </w:t>
-      </w:r>
-      <w:proofErr w:type="spellStart"/>
-      <w:r>
-        <w:rPr>
-          <w:rFonts w:ascii="Trebuchet MS" w:hAnsi="Trebuchet MS"/>
-          <w:sz w:val="18"/>
-        </w:rPr>
-        <w:t>rg_orgao</w:t>
-      </w:r>
-      <w:proofErr w:type="spellEnd"/>
-      <w:r>
-        <w:rPr>
-          <w:rFonts w:ascii="Trebuchet MS" w:hAnsi="Trebuchet MS"/>
-          <w:sz w:val="18"/>
-        </w:rPr>
-        <w:t xml:space="preserve"> }}</w:t>
-      </w:r>
-      <w:r>
-        <w:rPr>
-          <w:rFonts w:ascii="Trebuchet MS" w:hAnsi="Trebuchet MS"/>
-          <w:sz w:val="18"/>
-        </w:rPr>
-        <w:t xml:space="preserve">, inscrito(a) no CPF/MF sob o n° </w:t>
-      </w:r>
-      <w:r>
-        <w:rPr>
-          <w:rFonts w:ascii="Trebuchet MS" w:hAnsi="Trebuchet MS"/>
-          <w:sz w:val="18"/>
-        </w:rPr>
-        <w:t xml:space="preserve">{{ </w:t>
-      </w:r>
-      <w:proofErr w:type="spellStart"/>
-      <w:r>
-        <w:rPr>
-          <w:rFonts w:ascii="Trebuchet MS" w:hAnsi="Trebuchet MS"/>
-          <w:sz w:val="18"/>
-        </w:rPr>
-        <w:t>cpf_cliente</w:t>
-      </w:r>
-      <w:proofErr w:type="spellEnd"/>
-      <w:r>
-        <w:rPr>
-          <w:rFonts w:ascii="Trebuchet MS" w:hAnsi="Trebuchet MS"/>
-          <w:sz w:val="18"/>
-        </w:rPr>
-        <w:t xml:space="preserve"> }}</w:t>
-      </w:r>
-      <w:r>
-        <w:rPr>
-          <w:rFonts w:ascii="Trebuchet MS" w:hAnsi="Trebuchet MS"/>
-          <w:sz w:val="18"/>
-        </w:rPr>
-        <w:t>, residente</w:t>
-      </w:r>
-      <w:r>
-        <w:rPr>
-          <w:rFonts w:ascii="Trebuchet MS" w:hAnsi="Trebuchet MS"/>
-          <w:spacing w:val="25"/>
-          <w:sz w:val="18"/>
-        </w:rPr>
-        <w:t xml:space="preserve"> </w:t>
-      </w:r>
-      <w:r>
-        <w:rPr>
-          <w:rFonts w:ascii="Trebuchet MS" w:hAnsi="Trebuchet MS"/>
-          <w:sz w:val="18"/>
-        </w:rPr>
-        <w:t>domiciliado</w:t>
-      </w:r>
-      <w:r>
-        <w:rPr>
-          <w:rFonts w:ascii="Trebuchet MS" w:hAnsi="Trebuchet MS"/>
-          <w:sz w:val="18"/>
-        </w:rPr>
-        <w:t>(a)</w:t>
-      </w:r>
-      <w:r>
-        <w:rPr>
-          <w:rFonts w:ascii="Trebuchet MS" w:hAnsi="Trebuchet MS"/>
-          <w:spacing w:val="25"/>
-          <w:sz w:val="18"/>
-        </w:rPr>
-        <w:t xml:space="preserve"> </w:t>
-      </w:r>
-      <w:r>
-        <w:rPr>
-          <w:rFonts w:ascii="Trebuchet MS" w:hAnsi="Trebuchet MS"/>
-          <w:sz w:val="18"/>
-        </w:rPr>
-        <w:t>na</w:t>
-      </w:r>
-      <w:r>
-        <w:rPr>
-          <w:rFonts w:ascii="Trebuchet MS" w:hAnsi="Trebuchet MS"/>
-          <w:sz w:val="18"/>
-        </w:rPr>
-        <w:t xml:space="preserve"> </w:t>
-      </w:r>
-      <w:r>
-        <w:rPr>
-          <w:rFonts w:ascii="Trebuchet MS" w:hAnsi="Trebuchet MS"/>
-          <w:sz w:val="18"/>
-        </w:rPr>
-        <w:t xml:space="preserve">{{ </w:t>
-      </w:r>
-      <w:proofErr w:type="spellStart"/>
-      <w:r>
-        <w:rPr>
-          <w:rFonts w:ascii="Trebuchet MS" w:hAnsi="Trebuchet MS"/>
-          <w:sz w:val="18"/>
-        </w:rPr>
-        <w:t>endereco_cliente</w:t>
-      </w:r>
-      <w:proofErr w:type="spellEnd"/>
-      <w:r>
-        <w:rPr>
-          <w:rFonts w:ascii="Trebuchet MS" w:hAnsi="Trebuchet MS"/>
-          <w:sz w:val="18"/>
-        </w:rPr>
-        <w:t xml:space="preserve"> }}</w:t>
-      </w:r>
-      <w:r>
-        <w:rPr>
-          <w:rFonts w:ascii="Trebuchet MS" w:hAnsi="Trebuchet MS"/>
-          <w:b/>
-          <w:bCs/>
+          <w:sz w:val="18"/>
+        </w:rPr>
+        <w:t xml:space="preserve"> </w:t>
+      </w:r>
+      <w:r>
+        <w:rPr>
+          <w:rFonts w:ascii="Trebuchet MS" w:hAnsi="Trebuchet MS"/>
+          <w:b/>
+          <w:bCs/>
+          <w:sz w:val="18"/>
+        </w:rPr>
+        <w:t>telefone</w:t>
+      </w:r>
+      <w:r>
+        <w:rPr>
+          <w:rFonts w:ascii="Trebuchet MS" w:hAnsi="Trebuchet MS"/>
+          <w:b/>
+          <w:bCs/>
+          <w:sz w:val="18"/>
+        </w:rPr>
+        <w:t xml:space="preserve"> </w:t>
+      </w:r>
+      <w:r>
+        <w:rPr>
+          <w:rFonts w:ascii="Trebuchet MS" w:hAnsi="Trebuchet MS"/>
+          <w:b/>
+          <w:bCs/>
+          <w:sz w:val="18"/>
+        </w:rPr>
+        <w:t>{{ telefone_cliente }}</w:t>
+      </w:r>
+      <w:r>
+        <w:rPr>
+          <w:rFonts w:ascii="Trebuchet MS" w:hAnsi="Trebuchet MS"/>
           <w:sz w:val="18"/>
         </w:rPr>
         <w:t xml:space="preserve">, </w:t>
@@ -612,101 +573,6 @@
           <w:rFonts w:ascii="Trebuchet MS" w:hAnsi="Trebuchet MS"/>
           <w:sz w:val="18"/>
         </w:rPr>
-        <w:t>CEP:</w:t>
-      </w:r>
-      <w:r>
-        <w:rPr>
-          <w:rFonts w:ascii="Trebuchet MS" w:hAnsi="Trebuchet MS"/>
-          <w:sz w:val="18"/>
-        </w:rPr>
-        <w:t xml:space="preserve"> </w:t>
-      </w:r>
-      <w:r>
-        <w:rPr>
-          <w:rFonts w:ascii="Trebuchet MS" w:hAnsi="Trebuchet MS"/>
-          <w:sz w:val="18"/>
-        </w:rPr>
-        <w:t xml:space="preserve">{{ </w:t>
-      </w:r>
-      <w:proofErr w:type="spellStart"/>
-      <w:r>
-        <w:rPr>
-          <w:rFonts w:ascii="Trebuchet MS" w:hAnsi="Trebuchet MS"/>
-          <w:sz w:val="18"/>
-        </w:rPr>
-        <w:t>cep_cliente</w:t>
-      </w:r>
-      <w:proofErr w:type="spellEnd"/>
-      <w:r>
-        <w:rPr>
-          <w:rFonts w:ascii="Trebuchet MS" w:hAnsi="Trebuchet MS"/>
-          <w:sz w:val="18"/>
-        </w:rPr>
-        <w:t xml:space="preserve"> }}</w:t>
-      </w:r>
-      <w:r>
-        <w:rPr>
-          <w:rFonts w:ascii="Trebuchet MS" w:hAnsi="Trebuchet MS"/>
-          <w:sz w:val="18"/>
-        </w:rPr>
-        <w:t>,</w:t>
-      </w:r>
-      <w:r>
-        <w:rPr>
-          <w:rFonts w:ascii="Trebuchet MS" w:hAnsi="Trebuchet MS"/>
-          <w:sz w:val="18"/>
-        </w:rPr>
-        <w:t xml:space="preserve"> </w:t>
-      </w:r>
-      <w:r>
-        <w:rPr>
-          <w:rFonts w:ascii="Trebuchet MS" w:hAnsi="Trebuchet MS"/>
-          <w:sz w:val="18"/>
-        </w:rPr>
-        <w:t>telefone</w:t>
-      </w:r>
-      <w:r>
-        <w:rPr>
-          <w:rFonts w:ascii="Trebuchet MS" w:hAnsi="Trebuchet MS"/>
-          <w:sz w:val="18"/>
-        </w:rPr>
-        <w:t xml:space="preserve"> </w:t>
-      </w:r>
-      <w:r>
-        <w:rPr>
-          <w:rFonts w:ascii="Trebuchet MS" w:hAnsi="Trebuchet MS"/>
-          <w:sz w:val="18"/>
-        </w:rPr>
-        <w:t xml:space="preserve">{{ </w:t>
-      </w:r>
-      <w:proofErr w:type="spellStart"/>
-      <w:r>
-        <w:rPr>
-          <w:rFonts w:ascii="Trebuchet MS" w:hAnsi="Trebuchet MS"/>
-          <w:sz w:val="18"/>
-        </w:rPr>
-        <w:t>telefone_cliente</w:t>
-      </w:r>
-      <w:proofErr w:type="spellEnd"/>
-      <w:r>
-        <w:rPr>
-          <w:rFonts w:ascii="Trebuchet MS" w:hAnsi="Trebuchet MS"/>
-          <w:sz w:val="18"/>
-        </w:rPr>
-        <w:t xml:space="preserve"> }}</w:t>
-      </w:r>
-      <w:r>
-        <w:rPr>
-          <w:rFonts w:ascii="Trebuchet MS" w:hAnsi="Trebuchet MS"/>
-          <w:sz w:val="18"/>
-        </w:rPr>
-        <w:t xml:space="preserve">, </w:t>
-      </w:r>
-      <w:r>
-        <w:rPr>
-          <w:rFonts w:ascii="Trebuchet MS" w:hAnsi="Trebuchet MS"/>
-          <w:sz w:val="18"/>
-        </w:rPr>
         <w:t>e-mail</w:t>
       </w:r>
       <w:r>
@@ -719,25 +585,11 @@
       <w:r>
         <w:rPr>
           <w:rFonts w:ascii="Trebuchet MS" w:hAnsi="Trebuchet MS"/>
-          <w:sz w:val="18"/>
-        </w:rPr>
-        <w:t xml:space="preserve">{{ </w:t>
-      </w:r>
-      <w:proofErr w:type="spellStart"/>
-      <w:r>
-        <w:rPr>
-          <w:rFonts w:ascii="Trebuchet MS" w:hAnsi="Trebuchet MS"/>
-          <w:sz w:val="18"/>
-        </w:rPr>
-        <w:t>email_cliente</w:t>
-      </w:r>
-      <w:proofErr w:type="spellEnd"/>
-      <w:r>
-        <w:rPr>
-          <w:rFonts w:ascii="Trebuchet MS" w:hAnsi="Trebuchet MS"/>
-          <w:sz w:val="18"/>
-        </w:rPr>
-        <w:t xml:space="preserve"> }}</w:t>
+          <w:b/>
+          <w:bCs/>
+          <w:sz w:val="18"/>
+        </w:rPr>
+        <w:t>{{ email_cliente }}</w:t>
       </w:r>
       <w:r>
         <w:rPr>
@@ -2935,7 +2787,44 @@
         <w:t xml:space="preserve"> </w:t>
       </w:r>
       <w:r>
-        <w:t>conta nº {{ conta }}, agência nº {{ agencia }}, banco {{ banco }}, ou por meio do PIX, chave {{ chave_pix }}</w:t>
+        <w:t xml:space="preserve">conta nº </w:t>
+      </w:r>
+      <w:r>
+        <w:rPr>
+          <w:b/>
+          <w:bCs/>
+        </w:rPr>
+        <w:t>{{ conta }}</w:t>
+      </w:r>
+      <w:r>
+        <w:t xml:space="preserve">, agência nº </w:t>
+      </w:r>
+      <w:r>
+        <w:rPr>
+          <w:b/>
+          <w:bCs/>
+        </w:rPr>
+        <w:t>{{ agencia }}</w:t>
+      </w:r>
+      <w:r>
+        <w:t xml:space="preserve">, banco </w:t>
+      </w:r>
+      <w:r>
+        <w:rPr>
+          <w:b/>
+          <w:bCs/>
+        </w:rPr>
+        <w:t>{{ banco }}</w:t>
+      </w:r>
+      <w:r>
+        <w:t xml:space="preserve">, ou por meio do PIX, chave </w:t>
+      </w:r>
+      <w:r>
+        <w:rPr>
+          <w:b/>
+          <w:bCs/>
+        </w:rPr>
+        <w:t>{{ chave_pix }}</w:t>
       </w:r>
       <w:r>
         <w:t xml:space="preserve">. O comprovante de pagamento ou transferência bancária emitido constituirá plena e irrevogável quitação à </w:t>
@@ -3219,59 +3108,15 @@
         </w:rPr>
         <w:t xml:space="preserve">O presente termo de reserva foi intermediado pelo(a) corretor(a) </w:t>
       </w:r>
-      <w:proofErr w:type="gramStart"/>
-      <w:r>
-        <w:rPr>
-          <w:rFonts w:ascii="Trebuchet MS" w:hAnsi="Trebuchet MS"/>
-          <w:sz w:val="18"/>
-          <w:szCs w:val="18"/>
-        </w:rPr>
-        <w:t xml:space="preserve">{{ </w:t>
-      </w:r>
-      <w:proofErr w:type="spellStart"/>
-      <w:r>
-        <w:rPr>
-          <w:rFonts w:ascii="Trebuchet MS" w:hAnsi="Trebuchet MS"/>
-          <w:sz w:val="18"/>
-          <w:szCs w:val="18"/>
-        </w:rPr>
-        <w:t>nome</w:t>
-      </w:r>
-      <w:proofErr w:type="gramEnd"/>
-      <w:r>
-        <w:rPr>
-          <w:rFonts w:ascii="Trebuchet MS" w:hAnsi="Trebuchet MS"/>
-          <w:sz w:val="18"/>
-          <w:szCs w:val="18"/>
-        </w:rPr>
-        <w:t>_</w:t>
-      </w:r>
-      <w:proofErr w:type="gramStart"/>
-      <w:r>
-        <w:rPr>
-          <w:rFonts w:ascii="Trebuchet MS" w:hAnsi="Trebuchet MS"/>
-          <w:sz w:val="18"/>
-          <w:szCs w:val="18"/>
-        </w:rPr>
-        <w:t>corretor</w:t>
-      </w:r>
-      <w:proofErr w:type="spellEnd"/>
-      <w:r>
-        <w:rPr>
-          <w:rFonts w:ascii="Trebuchet MS" w:hAnsi="Trebuchet MS"/>
-          <w:sz w:val="18"/>
-          <w:szCs w:val="18"/>
-        </w:rPr>
-        <w:t xml:space="preserve"> }</w:t>
-      </w:r>
-      <w:proofErr w:type="gramEnd"/>
-      <w:r>
-        <w:rPr>
-          <w:rFonts w:ascii="Trebuchet MS" w:hAnsi="Trebuchet MS"/>
-          <w:sz w:val="18"/>
-          <w:szCs w:val="18"/>
-        </w:rPr>
-        <w:t>}</w:t>
+      <w:r>
+        <w:rPr>
+          <w:rFonts w:ascii="Trebuchet MS" w:hAnsi="Trebuchet MS"/>
+          <w:b/>
+          <w:bCs/>
+          <w:sz w:val="18"/>
+          <w:szCs w:val="18"/>
+        </w:rPr>
+        <w:t>{{ nome_corretor }}</w:t>
       </w:r>
       <w:r>
         <w:rPr>
@@ -3297,59 +3142,15 @@
         </w:rPr>
         <w:t xml:space="preserve"> </w:t>
       </w:r>
-      <w:proofErr w:type="gramStart"/>
-      <w:r>
-        <w:rPr>
-          <w:rFonts w:ascii="Trebuchet MS" w:hAnsi="Trebuchet MS"/>
-          <w:sz w:val="18"/>
-          <w:szCs w:val="18"/>
-        </w:rPr>
-        <w:t xml:space="preserve">{{ </w:t>
-      </w:r>
-      <w:proofErr w:type="spellStart"/>
-      <w:r>
-        <w:rPr>
-          <w:rFonts w:ascii="Trebuchet MS" w:hAnsi="Trebuchet MS"/>
-          <w:sz w:val="18"/>
-          <w:szCs w:val="18"/>
-        </w:rPr>
-        <w:t>cpf</w:t>
-      </w:r>
-      <w:proofErr w:type="gramEnd"/>
-      <w:r>
-        <w:rPr>
-          <w:rFonts w:ascii="Trebuchet MS" w:hAnsi="Trebuchet MS"/>
-          <w:sz w:val="18"/>
-          <w:szCs w:val="18"/>
-        </w:rPr>
-        <w:t>_cnpj_</w:t>
-      </w:r>
-      <w:proofErr w:type="gramStart"/>
-      <w:r>
-        <w:rPr>
-          <w:rFonts w:ascii="Trebuchet MS" w:hAnsi="Trebuchet MS"/>
-          <w:sz w:val="18"/>
-          <w:szCs w:val="18"/>
-        </w:rPr>
-        <w:t>corretor</w:t>
-      </w:r>
-      <w:proofErr w:type="spellEnd"/>
-      <w:r>
-        <w:rPr>
-          <w:rFonts w:ascii="Trebuchet MS" w:hAnsi="Trebuchet MS"/>
-          <w:sz w:val="18"/>
-          <w:szCs w:val="18"/>
-        </w:rPr>
-        <w:t xml:space="preserve"> }</w:t>
-      </w:r>
-      <w:proofErr w:type="gramEnd"/>
-      <w:r>
-        <w:rPr>
-          <w:rFonts w:ascii="Trebuchet MS" w:hAnsi="Trebuchet MS"/>
-          <w:sz w:val="18"/>
-          <w:szCs w:val="18"/>
-        </w:rPr>
-        <w:t>}</w:t>
+      <w:r>
+        <w:rPr>
+          <w:rFonts w:ascii="Trebuchet MS" w:hAnsi="Trebuchet MS"/>
+          <w:b/>
+          <w:bCs/>
+          <w:sz w:val="18"/>
+          <w:szCs w:val="18"/>
+        </w:rPr>
+        <w:t>{{ cpf_cnpj_corretor }}</w:t>
       </w:r>
       <w:r>
         <w:rPr>
@@ -4447,7 +4248,6 @@
       <w:r>
         <w:t xml:space="preserve"> </w:t>
       </w:r>
-      <w:proofErr w:type="gramStart"/>
       <w:r>
         <w:rPr>
           <w:rFonts w:ascii="Trebuchet MS" w:hAnsi="Trebuchet MS"/>
@@ -4455,57 +4255,7 @@
           <w:szCs w:val="18"/>
           <w:u w:val="single"/>
         </w:rPr>
-        <w:t xml:space="preserve">{{ </w:t>
-      </w:r>
-      <w:proofErr w:type="spellStart"/>
-      <w:r>
-        <w:rPr>
-          <w:rFonts w:ascii="Trebuchet MS" w:hAnsi="Trebuchet MS"/>
-          <w:sz w:val="18"/>
-          <w:szCs w:val="18"/>
-          <w:u w:val="single"/>
-        </w:rPr>
-        <w:t>data</w:t>
-      </w:r>
-      <w:proofErr w:type="gramEnd"/>
-      <w:r>
-        <w:rPr>
-          <w:rFonts w:ascii="Trebuchet MS" w:hAnsi="Trebuchet MS"/>
-          <w:sz w:val="18"/>
-          <w:szCs w:val="18"/>
-          <w:u w:val="single"/>
-        </w:rPr>
-        <w:t>_</w:t>
-      </w:r>
-      <w:proofErr w:type="gramStart"/>
-      <w:r>
-        <w:rPr>
-          <w:rFonts w:ascii="Trebuchet MS" w:hAnsi="Trebuchet MS"/>
-          <w:sz w:val="18"/>
-          <w:szCs w:val="18"/>
-          <w:u w:val="single"/>
-        </w:rPr>
-        <w:t>assinatura</w:t>
-      </w:r>
-      <w:proofErr w:type="spellEnd"/>
-      <w:r>
-        <w:rPr>
-          <w:rFonts w:ascii="Trebuchet MS" w:hAnsi="Trebuchet MS"/>
-          <w:sz w:val="18"/>
-          <w:szCs w:val="18"/>
-          <w:u w:val="single"/>
-        </w:rPr>
-        <w:t xml:space="preserve"> }</w:t>
-      </w:r>
-      <w:proofErr w:type="gramEnd"/>
-      <w:r>
-        <w:rPr>
-          <w:rFonts w:ascii="Trebuchet MS" w:hAnsi="Trebuchet MS"/>
-          <w:sz w:val="18"/>
-          <w:szCs w:val="18"/>
-          <w:u w:val="single"/>
-        </w:rPr>
-        <w:t>}</w:t>
+        <w:t>{{ data_assinatura }}</w:t>
       </w:r>
       <w:r>
         <w:rPr>
@@ -4874,71 +4624,15 @@
           <w:szCs w:val="18"/>
         </w:rPr>
       </w:pPr>
-      <w:proofErr w:type="gramStart"/>
-      <w:r>
-        <w:rPr>
-          <w:rFonts w:ascii="Trebuchet MS" w:hAnsi="Trebuchet MS"/>
-          <w:b/>
-          <w:bCs/>
-          <w:sz w:val="18"/>
-          <w:szCs w:val="18"/>
-        </w:rPr>
-        <w:t xml:space="preserve">{{ </w:t>
-      </w:r>
-      <w:proofErr w:type="spellStart"/>
-      <w:r>
-        <w:rPr>
-          <w:rFonts w:ascii="Trebuchet MS" w:hAnsi="Trebuchet MS"/>
-          <w:b/>
-          <w:bCs/>
-          <w:sz w:val="18"/>
-          <w:szCs w:val="18"/>
-        </w:rPr>
-        <w:t>nome</w:t>
-      </w:r>
-      <w:proofErr w:type="gramEnd"/>
-      <w:r>
-        <w:rPr>
-          <w:rFonts w:ascii="Trebuchet MS" w:hAnsi="Trebuchet MS"/>
-          <w:b/>
-          <w:bCs/>
-          <w:sz w:val="18"/>
-          <w:szCs w:val="18"/>
-        </w:rPr>
-        <w:t>_</w:t>
-      </w:r>
-      <w:proofErr w:type="gramStart"/>
-      <w:r>
-        <w:rPr>
-          <w:rFonts w:ascii="Trebuchet MS" w:hAnsi="Trebuchet MS"/>
-          <w:b/>
-          <w:bCs/>
-          <w:sz w:val="18"/>
-          <w:szCs w:val="18"/>
-        </w:rPr>
-        <w:t>cliente</w:t>
-      </w:r>
-      <w:proofErr w:type="spellEnd"/>
-      <w:r>
-        <w:rPr>
-          <w:rFonts w:ascii="Trebuchet MS" w:hAnsi="Trebuchet MS"/>
-          <w:b/>
-          <w:bCs/>
-          <w:sz w:val="18"/>
-          <w:szCs w:val="18"/>
-        </w:rPr>
-        <w:t xml:space="preserve"> }</w:t>
-      </w:r>
-      <w:proofErr w:type="gramEnd"/>
-      <w:r>
-        <w:rPr>
-          <w:rFonts w:ascii="Trebuchet MS" w:hAnsi="Trebuchet MS"/>
-          <w:b/>
-          <w:bCs/>
-          <w:sz w:val="18"/>
-          <w:szCs w:val="18"/>
-        </w:rPr>
-        <w:t>}</w:t>
+      <w:r>
+        <w:rPr>
+          <w:rFonts w:ascii="Trebuchet MS" w:hAnsi="Trebuchet MS"/>
+          <w:b/>
+          <w:bCs/>
+          <w:sz w:val="18"/>
+          <w:szCs w:val="18"/>
+        </w:rPr>
+        <w:t>{{ nome_cliente }}</w:t>
       </w:r>
     </w:p>
     <w:p>
@@ -4964,59 +4658,15 @@
         </w:rPr>
         <w:t xml:space="preserve">CPF sob o nº </w:t>
       </w:r>
-      <w:proofErr w:type="gramStart"/>
-      <w:r>
-        <w:rPr>
-          <w:rFonts w:ascii="Trebuchet MS" w:hAnsi="Trebuchet MS"/>
-          <w:sz w:val="18"/>
-          <w:szCs w:val="18"/>
-        </w:rPr>
-        <w:t xml:space="preserve">{{ </w:t>
-      </w:r>
-      <w:proofErr w:type="spellStart"/>
-      <w:r>
-        <w:rPr>
-          <w:rFonts w:ascii="Trebuchet MS" w:hAnsi="Trebuchet MS"/>
-          <w:sz w:val="18"/>
-          <w:szCs w:val="18"/>
-        </w:rPr>
-        <w:t>cpf</w:t>
-      </w:r>
-      <w:proofErr w:type="gramEnd"/>
-      <w:r>
-        <w:rPr>
-          <w:rFonts w:ascii="Trebuchet MS" w:hAnsi="Trebuchet MS"/>
-          <w:sz w:val="18"/>
-          <w:szCs w:val="18"/>
-        </w:rPr>
-        <w:t>_</w:t>
-      </w:r>
-      <w:proofErr w:type="gramStart"/>
-      <w:r>
-        <w:rPr>
-          <w:rFonts w:ascii="Trebuchet MS" w:hAnsi="Trebuchet MS"/>
-          <w:sz w:val="18"/>
-          <w:szCs w:val="18"/>
-        </w:rPr>
-        <w:t>cliente</w:t>
-      </w:r>
-      <w:proofErr w:type="spellEnd"/>
-      <w:r>
-        <w:rPr>
-          <w:rFonts w:ascii="Trebuchet MS" w:hAnsi="Trebuchet MS"/>
-          <w:sz w:val="18"/>
-          <w:szCs w:val="18"/>
-        </w:rPr>
-        <w:t xml:space="preserve"> }</w:t>
-      </w:r>
-      <w:proofErr w:type="gramEnd"/>
-      <w:r>
-        <w:rPr>
-          <w:rFonts w:ascii="Trebuchet MS" w:hAnsi="Trebuchet MS"/>
-          <w:sz w:val="18"/>
-          <w:szCs w:val="18"/>
-        </w:rPr>
-        <w:t>}</w:t>
+      <w:r>
+        <w:rPr>
+          <w:rFonts w:ascii="Trebuchet MS" w:hAnsi="Trebuchet MS"/>
+          <w:b/>
+          <w:bCs/>
+          <w:sz w:val="18"/>
+          <w:szCs w:val="18"/>
+        </w:rPr>
+        <w:t>{{ cpf_cliente }}</w:t>
       </w:r>
     </w:p>
     <w:p>
@@ -5116,6 +4766,24 @@
         </w:rPr>
         <w:t>NOME:</w:t>
       </w:r>
+      <w:r>
+        <w:rPr>
+          <w:rFonts w:ascii="Trebuchet MS" w:hAnsi="Trebuchet MS"/>
+          <w:sz w:val="18"/>
+          <w:szCs w:val="18"/>
+        </w:rPr>
+        <w:t xml:space="preserve"> </w:t>
+      </w:r>
+      <w:r>
+        <w:rPr>
+          <w:rFonts w:ascii="Trebuchet MS" w:hAnsi="Trebuchet MS"/>
+          <w:b/>
+          <w:bCs/>
+          <w:sz w:val="18"/>
+          <w:szCs w:val="18"/>
+        </w:rPr>
+        <w:t>Thaiane Sena Dos Santos</w:t>
+      </w:r>
     </w:p>
     <w:p>
       <w:pPr>
@@ -5139,6 +4807,14 @@
         </w:rPr>
         <w:t>CPF:</w:t>
       </w:r>
+      <w:r>
+        <w:rPr>
+          <w:rFonts w:ascii="Trebuchet MS" w:hAnsi="Trebuchet MS"/>
+          <w:sz w:val="18"/>
+          <w:szCs w:val="18"/>
+        </w:rPr>
+        <w:t xml:space="preserve"> 062.579.515-69</w:t>
+      </w:r>
     </w:p>
     <w:p>
       <w:pPr>
@@ -5274,6 +4950,19 @@
         </w:rPr>
         <w:t>NOME:</w:t>
       </w:r>
+      <w:r>
+        <w:t xml:space="preserve"> </w:t>
+      </w:r>
+      <w:r>
+        <w:rPr>
+          <w:rFonts w:ascii="Trebuchet MS" w:hAnsi="Trebuchet MS"/>
+          <w:b/>
+          <w:bCs/>
+          <w:sz w:val="18"/>
+          <w:szCs w:val="18"/>
+        </w:rPr>
+        <w:t>Alana Oliveira Bastos</w:t>
+      </w:r>
     </w:p>
     <w:p>
       <w:pPr>
@@ -5296,6 +4985,14 @@
           <w:szCs w:val="18"/>
         </w:rPr>
         <w:t>CPF:</w:t>
+      </w:r>
+      <w:r>
+        <w:rPr>
+          <w:rFonts w:ascii="Trebuchet MS" w:hAnsi="Trebuchet MS"/>
+          <w:sz w:val="18"/>
+          <w:szCs w:val="18"/>
+        </w:rPr>
+        <w:t xml:space="preserve"> 072.455.355-55</w:t>
       </w:r>
     </w:p>
     <w:p>

</xml_diff>

<commit_message>
Add enterprise selection: CONNECT TECH II and DONA
</commit_message>
<xml_diff>
--- a/modelo.docx
+++ b/modelo.docx
@@ -191,6 +191,7 @@
           <w:szCs w:val="18"/>
         </w:rPr>
       </w:pPr>
+      <w:bookmarkStart w:id="0" w:name="_Hlk212196839"/>
       <w:r>
         <w:rPr>
           <w:rFonts w:ascii="Trebuchet MS" w:hAnsi="Trebuchet MS"/>
@@ -207,13 +208,32 @@
         </w:rPr>
         <w:t xml:space="preserve">, </w:t>
       </w:r>
-      <w:r>
-        <w:rPr>
-          <w:rFonts w:ascii="Trebuchet MS" w:hAnsi="Trebuchet MS"/>
-          <w:b/>
-          <w:sz w:val="18"/>
-        </w:rPr>
-        <w:t>{{ nome_cliente }}</w:t>
+      <w:bookmarkStart w:id="1" w:name="_Hlk212196867"/>
+      <w:r>
+        <w:rPr>
+          <w:rFonts w:ascii="Trebuchet MS" w:hAnsi="Trebuchet MS"/>
+          <w:b/>
+          <w:sz w:val="18"/>
+        </w:rPr>
+        <w:t xml:space="preserve">{{ </w:t>
+      </w:r>
+      <w:proofErr w:type="spellStart"/>
+      <w:r>
+        <w:rPr>
+          <w:rFonts w:ascii="Trebuchet MS" w:hAnsi="Trebuchet MS"/>
+          <w:b/>
+          <w:sz w:val="18"/>
+        </w:rPr>
+        <w:t>nome_cliente</w:t>
+      </w:r>
+      <w:proofErr w:type="spellEnd"/>
+      <w:r>
+        <w:rPr>
+          <w:rFonts w:ascii="Trebuchet MS" w:hAnsi="Trebuchet MS"/>
+          <w:b/>
+          <w:sz w:val="18"/>
+        </w:rPr>
+        <w:t xml:space="preserve"> }}</w:t>
       </w:r>
       <w:r>
         <w:rPr>
@@ -230,6 +250,7 @@
         </w:rPr>
         <w:t xml:space="preserve"> </w:t>
       </w:r>
+      <w:bookmarkEnd w:id="1"/>
       <w:r>
         <w:rPr>
           <w:rFonts w:ascii="Trebuchet MS" w:hAnsi="Trebuchet MS"/>
@@ -252,6 +273,7 @@
         </w:rPr>
         <w:t xml:space="preserve"> </w:t>
       </w:r>
+      <w:bookmarkStart w:id="2" w:name="_Hlk212196886"/>
       <w:r>
         <w:rPr>
           <w:rFonts w:ascii="Trebuchet MS" w:hAnsi="Trebuchet MS"/>
@@ -260,8 +282,31 @@
           <w:spacing w:val="31"/>
           <w:sz w:val="18"/>
         </w:rPr>
-        <w:t>{{ estado_civil }}</w:t>
-      </w:r>
+        <w:t xml:space="preserve">{{ </w:t>
+      </w:r>
+      <w:proofErr w:type="spellStart"/>
+      <w:r>
+        <w:rPr>
+          <w:rFonts w:ascii="Trebuchet MS" w:hAnsi="Trebuchet MS"/>
+          <w:b/>
+          <w:bCs/>
+          <w:spacing w:val="31"/>
+          <w:sz w:val="18"/>
+        </w:rPr>
+        <w:t>estado_civil</w:t>
+      </w:r>
+      <w:proofErr w:type="spellEnd"/>
+      <w:r>
+        <w:rPr>
+          <w:rFonts w:ascii="Trebuchet MS" w:hAnsi="Trebuchet MS"/>
+          <w:b/>
+          <w:bCs/>
+          <w:spacing w:val="31"/>
+          <w:sz w:val="18"/>
+        </w:rPr>
+        <w:t xml:space="preserve"> }}</w:t>
+      </w:r>
+      <w:bookmarkEnd w:id="2"/>
       <w:r>
         <w:rPr>
           <w:rFonts w:ascii="Trebuchet MS" w:hAnsi="Trebuchet MS"/>
@@ -277,6 +322,7 @@
         </w:rPr>
         <w:t xml:space="preserve"> </w:t>
       </w:r>
+      <w:bookmarkStart w:id="3" w:name="_Hlk212196895"/>
       <w:r>
         <w:rPr>
           <w:rFonts w:ascii="Trebuchet MS" w:hAnsi="Trebuchet MS"/>
@@ -285,8 +331,31 @@
           <w:spacing w:val="31"/>
           <w:sz w:val="18"/>
         </w:rPr>
-        <w:t>{{ profissao }}</w:t>
-      </w:r>
+        <w:t xml:space="preserve">{{ </w:t>
+      </w:r>
+      <w:proofErr w:type="spellStart"/>
+      <w:r>
+        <w:rPr>
+          <w:rFonts w:ascii="Trebuchet MS" w:hAnsi="Trebuchet MS"/>
+          <w:b/>
+          <w:bCs/>
+          <w:spacing w:val="31"/>
+          <w:sz w:val="18"/>
+        </w:rPr>
+        <w:t>profissao</w:t>
+      </w:r>
+      <w:proofErr w:type="spellEnd"/>
+      <w:r>
+        <w:rPr>
+          <w:rFonts w:ascii="Trebuchet MS" w:hAnsi="Trebuchet MS"/>
+          <w:b/>
+          <w:bCs/>
+          <w:spacing w:val="31"/>
+          <w:sz w:val="18"/>
+        </w:rPr>
+        <w:t xml:space="preserve"> }}</w:t>
+      </w:r>
+      <w:bookmarkEnd w:id="3"/>
       <w:r>
         <w:rPr>
           <w:rFonts w:ascii="Trebuchet MS" w:hAnsi="Trebuchet MS"/>
@@ -383,13 +452,37 @@
         </w:rPr>
         <w:t xml:space="preserve">n° </w:t>
       </w:r>
-      <w:r>
-        <w:rPr>
-          <w:rFonts w:ascii="Trebuchet MS" w:hAnsi="Trebuchet MS"/>
-          <w:sz w:val="18"/>
-        </w:rPr>
-        <w:t>{{ rg_cliente }}</w:t>
-      </w:r>
+      <w:bookmarkStart w:id="4" w:name="_Hlk212196914"/>
+      <w:r>
+        <w:rPr>
+          <w:rFonts w:ascii="Trebuchet MS" w:hAnsi="Trebuchet MS"/>
+          <w:b/>
+          <w:bCs/>
+          <w:sz w:val="18"/>
+        </w:rPr>
+        <w:t xml:space="preserve">{{ </w:t>
+      </w:r>
+      <w:proofErr w:type="spellStart"/>
+      <w:r>
+        <w:rPr>
+          <w:rFonts w:ascii="Trebuchet MS" w:hAnsi="Trebuchet MS"/>
+          <w:b/>
+          <w:bCs/>
+          <w:sz w:val="18"/>
+        </w:rPr>
+        <w:t>rg_cliente</w:t>
+      </w:r>
+      <w:proofErr w:type="spellEnd"/>
+      <w:r>
+        <w:rPr>
+          <w:rFonts w:ascii="Trebuchet MS" w:hAnsi="Trebuchet MS"/>
+          <w:b/>
+          <w:bCs/>
+          <w:sz w:val="18"/>
+        </w:rPr>
+        <w:t xml:space="preserve"> }}</w:t>
+      </w:r>
+      <w:bookmarkEnd w:id="4"/>
       <w:r>
         <w:rPr>
           <w:rFonts w:ascii="Trebuchet MS" w:hAnsi="Trebuchet MS"/>
@@ -405,13 +498,37 @@
         </w:rPr>
         <w:t xml:space="preserve">expedida por </w:t>
       </w:r>
-      <w:r>
-        <w:rPr>
-          <w:rFonts w:ascii="Trebuchet MS" w:hAnsi="Trebuchet MS"/>
-          <w:sz w:val="18"/>
-        </w:rPr>
-        <w:t>{{ rg_orgao }}</w:t>
-      </w:r>
+      <w:bookmarkStart w:id="5" w:name="_Hlk212196925"/>
+      <w:r>
+        <w:rPr>
+          <w:rFonts w:ascii="Trebuchet MS" w:hAnsi="Trebuchet MS"/>
+          <w:b/>
+          <w:bCs/>
+          <w:sz w:val="18"/>
+        </w:rPr>
+        <w:t xml:space="preserve">{{ </w:t>
+      </w:r>
+      <w:proofErr w:type="spellStart"/>
+      <w:r>
+        <w:rPr>
+          <w:rFonts w:ascii="Trebuchet MS" w:hAnsi="Trebuchet MS"/>
+          <w:b/>
+          <w:bCs/>
+          <w:sz w:val="18"/>
+        </w:rPr>
+        <w:t>rg_orgao</w:t>
+      </w:r>
+      <w:proofErr w:type="spellEnd"/>
+      <w:r>
+        <w:rPr>
+          <w:rFonts w:ascii="Trebuchet MS" w:hAnsi="Trebuchet MS"/>
+          <w:b/>
+          <w:bCs/>
+          <w:sz w:val="18"/>
+        </w:rPr>
+        <w:t xml:space="preserve"> }}</w:t>
+      </w:r>
+      <w:bookmarkEnd w:id="5"/>
       <w:r>
         <w:rPr>
           <w:rFonts w:ascii="Trebuchet MS" w:hAnsi="Trebuchet MS"/>
@@ -419,21 +536,50 @@
         </w:rPr>
         <w:t xml:space="preserve">, inscrito(a) no CPF/MF sob o n° </w:t>
       </w:r>
-      <w:r>
-        <w:rPr>
-          <w:rFonts w:ascii="Trebuchet MS" w:hAnsi="Trebuchet MS"/>
-          <w:b/>
-          <w:bCs/>
-          <w:sz w:val="18"/>
-        </w:rPr>
-        <w:t>{{ cpf_cliente }}</w:t>
-      </w:r>
-      <w:r>
-        <w:rPr>
-          <w:rFonts w:ascii="Trebuchet MS" w:hAnsi="Trebuchet MS"/>
-          <w:sz w:val="18"/>
-        </w:rPr>
-        <w:t>, residente</w:t>
+      <w:bookmarkStart w:id="6" w:name="_Hlk212196940"/>
+      <w:r>
+        <w:rPr>
+          <w:rFonts w:ascii="Trebuchet MS" w:hAnsi="Trebuchet MS"/>
+          <w:b/>
+          <w:bCs/>
+          <w:sz w:val="18"/>
+        </w:rPr>
+        <w:t xml:space="preserve">{{ </w:t>
+      </w:r>
+      <w:proofErr w:type="spellStart"/>
+      <w:r>
+        <w:rPr>
+          <w:rFonts w:ascii="Trebuchet MS" w:hAnsi="Trebuchet MS"/>
+          <w:b/>
+          <w:bCs/>
+          <w:sz w:val="18"/>
+        </w:rPr>
+        <w:t>cpf_cliente</w:t>
+      </w:r>
+      <w:proofErr w:type="spellEnd"/>
+      <w:r>
+        <w:rPr>
+          <w:rFonts w:ascii="Trebuchet MS" w:hAnsi="Trebuchet MS"/>
+          <w:b/>
+          <w:bCs/>
+          <w:sz w:val="18"/>
+        </w:rPr>
+        <w:t xml:space="preserve"> }}</w:t>
+      </w:r>
+      <w:r>
+        <w:rPr>
+          <w:rFonts w:ascii="Trebuchet MS" w:hAnsi="Trebuchet MS"/>
+          <w:sz w:val="18"/>
+        </w:rPr>
+        <w:t xml:space="preserve">, </w:t>
+      </w:r>
+      <w:bookmarkEnd w:id="6"/>
+      <w:r>
+        <w:rPr>
+          <w:rFonts w:ascii="Trebuchet MS" w:hAnsi="Trebuchet MS"/>
+          <w:sz w:val="18"/>
+        </w:rPr>
+        <w:t>residente</w:t>
       </w:r>
       <w:r>
         <w:rPr>
@@ -479,15 +625,37 @@
         </w:rPr>
         <w:t xml:space="preserve"> </w:t>
       </w:r>
-      <w:r>
-        <w:rPr>
-          <w:rFonts w:ascii="Trebuchet MS" w:hAnsi="Trebuchet MS"/>
-          <w:b/>
-          <w:bCs/>
-          <w:sz w:val="18"/>
-        </w:rPr>
-        <w:t>{{ endereco_cliente }}</w:t>
-      </w:r>
+      <w:bookmarkStart w:id="7" w:name="_Hlk212196955"/>
+      <w:r>
+        <w:rPr>
+          <w:rFonts w:ascii="Trebuchet MS" w:hAnsi="Trebuchet MS"/>
+          <w:b/>
+          <w:bCs/>
+          <w:sz w:val="18"/>
+        </w:rPr>
+        <w:t xml:space="preserve">{{ </w:t>
+      </w:r>
+      <w:proofErr w:type="spellStart"/>
+      <w:r>
+        <w:rPr>
+          <w:rFonts w:ascii="Trebuchet MS" w:hAnsi="Trebuchet MS"/>
+          <w:b/>
+          <w:bCs/>
+          <w:sz w:val="18"/>
+        </w:rPr>
+        <w:t>endereco_cliente</w:t>
+      </w:r>
+      <w:proofErr w:type="spellEnd"/>
+      <w:r>
+        <w:rPr>
+          <w:rFonts w:ascii="Trebuchet MS" w:hAnsi="Trebuchet MS"/>
+          <w:b/>
+          <w:bCs/>
+          <w:sz w:val="18"/>
+        </w:rPr>
+        <w:t xml:space="preserve"> }}</w:t>
+      </w:r>
+      <w:bookmarkEnd w:id="7"/>
       <w:r>
         <w:rPr>
           <w:rFonts w:ascii="Trebuchet MS" w:hAnsi="Trebuchet MS"/>
@@ -511,15 +679,37 @@
         </w:rPr>
         <w:t xml:space="preserve"> </w:t>
       </w:r>
-      <w:r>
-        <w:rPr>
-          <w:rFonts w:ascii="Trebuchet MS" w:hAnsi="Trebuchet MS"/>
-          <w:b/>
-          <w:bCs/>
-          <w:sz w:val="18"/>
-        </w:rPr>
-        <w:t>{{ cep_cliente }}</w:t>
-      </w:r>
+      <w:bookmarkStart w:id="8" w:name="_Hlk212196968"/>
+      <w:r>
+        <w:rPr>
+          <w:rFonts w:ascii="Trebuchet MS" w:hAnsi="Trebuchet MS"/>
+          <w:b/>
+          <w:bCs/>
+          <w:sz w:val="18"/>
+        </w:rPr>
+        <w:t xml:space="preserve">{{ </w:t>
+      </w:r>
+      <w:proofErr w:type="spellStart"/>
+      <w:r>
+        <w:rPr>
+          <w:rFonts w:ascii="Trebuchet MS" w:hAnsi="Trebuchet MS"/>
+          <w:b/>
+          <w:bCs/>
+          <w:sz w:val="18"/>
+        </w:rPr>
+        <w:t>cep_cliente</w:t>
+      </w:r>
+      <w:proofErr w:type="spellEnd"/>
+      <w:r>
+        <w:rPr>
+          <w:rFonts w:ascii="Trebuchet MS" w:hAnsi="Trebuchet MS"/>
+          <w:b/>
+          <w:bCs/>
+          <w:sz w:val="18"/>
+        </w:rPr>
+        <w:t xml:space="preserve"> }}</w:t>
+      </w:r>
+      <w:bookmarkEnd w:id="8"/>
       <w:r>
         <w:rPr>
           <w:rFonts w:ascii="Trebuchet MS" w:hAnsi="Trebuchet MS"/>
@@ -552,15 +742,37 @@
         </w:rPr>
         <w:t xml:space="preserve"> </w:t>
       </w:r>
-      <w:r>
-        <w:rPr>
-          <w:rFonts w:ascii="Trebuchet MS" w:hAnsi="Trebuchet MS"/>
-          <w:b/>
-          <w:bCs/>
-          <w:sz w:val="18"/>
-        </w:rPr>
-        <w:t>{{ telefone_cliente }}</w:t>
-      </w:r>
+      <w:bookmarkStart w:id="9" w:name="_Hlk212196986"/>
+      <w:r>
+        <w:rPr>
+          <w:rFonts w:ascii="Trebuchet MS" w:hAnsi="Trebuchet MS"/>
+          <w:b/>
+          <w:bCs/>
+          <w:sz w:val="18"/>
+        </w:rPr>
+        <w:t xml:space="preserve">{{ </w:t>
+      </w:r>
+      <w:proofErr w:type="spellStart"/>
+      <w:r>
+        <w:rPr>
+          <w:rFonts w:ascii="Trebuchet MS" w:hAnsi="Trebuchet MS"/>
+          <w:b/>
+          <w:bCs/>
+          <w:sz w:val="18"/>
+        </w:rPr>
+        <w:t>telefone_cliente</w:t>
+      </w:r>
+      <w:proofErr w:type="spellEnd"/>
+      <w:r>
+        <w:rPr>
+          <w:rFonts w:ascii="Trebuchet MS" w:hAnsi="Trebuchet MS"/>
+          <w:b/>
+          <w:bCs/>
+          <w:sz w:val="18"/>
+        </w:rPr>
+        <w:t xml:space="preserve"> }}</w:t>
+      </w:r>
+      <w:bookmarkEnd w:id="9"/>
       <w:r>
         <w:rPr>
           <w:rFonts w:ascii="Trebuchet MS" w:hAnsi="Trebuchet MS"/>
@@ -582,14 +794,35 @@
         </w:rPr>
         <w:t xml:space="preserve">: </w:t>
       </w:r>
-      <w:r>
-        <w:rPr>
-          <w:rFonts w:ascii="Trebuchet MS" w:hAnsi="Trebuchet MS"/>
-          <w:b/>
-          <w:bCs/>
-          <w:sz w:val="18"/>
-        </w:rPr>
-        <w:t>{{ email_cliente }}</w:t>
+      <w:bookmarkStart w:id="10" w:name="_Hlk212197001"/>
+      <w:r>
+        <w:rPr>
+          <w:rFonts w:ascii="Trebuchet MS" w:hAnsi="Trebuchet MS"/>
+          <w:b/>
+          <w:bCs/>
+          <w:sz w:val="18"/>
+        </w:rPr>
+        <w:t xml:space="preserve">{{ </w:t>
+      </w:r>
+      <w:proofErr w:type="spellStart"/>
+      <w:r>
+        <w:rPr>
+          <w:rFonts w:ascii="Trebuchet MS" w:hAnsi="Trebuchet MS"/>
+          <w:b/>
+          <w:bCs/>
+          <w:sz w:val="18"/>
+        </w:rPr>
+        <w:t>email_cliente</w:t>
+      </w:r>
+      <w:proofErr w:type="spellEnd"/>
+      <w:r>
+        <w:rPr>
+          <w:rFonts w:ascii="Trebuchet MS" w:hAnsi="Trebuchet MS"/>
+          <w:b/>
+          <w:bCs/>
+          <w:sz w:val="18"/>
+        </w:rPr>
+        <w:t xml:space="preserve"> }}</w:t>
       </w:r>
       <w:r>
         <w:rPr>
@@ -598,6 +831,7 @@
         </w:rPr>
         <w:t xml:space="preserve">, </w:t>
       </w:r>
+      <w:bookmarkEnd w:id="10"/>
       <w:r>
         <w:rPr>
           <w:rFonts w:ascii="Trebuchet MS" w:hAnsi="Trebuchet MS"/>
@@ -697,6 +931,7 @@
         <w:t>”, para todos os fins deste instrumento.</w:t>
       </w:r>
     </w:p>
+    <w:bookmarkEnd w:id="0"/>
     <w:p>
       <w:pPr>
         <w:pStyle w:val="SemEspaamento"/>
@@ -1220,6 +1455,7 @@
         </w:rPr>
         <w:t>á(</w:t>
       </w:r>
+      <w:proofErr w:type="spellStart"/>
       <w:r>
         <w:rPr>
           <w:rFonts w:ascii="Trebuchet MS" w:hAnsi="Trebuchet MS"/>
@@ -1228,6 +1464,7 @@
         </w:rPr>
         <w:t>ão</w:t>
       </w:r>
+      <w:proofErr w:type="spellEnd"/>
       <w:r>
         <w:rPr>
           <w:rFonts w:ascii="Trebuchet MS" w:hAnsi="Trebuchet MS"/>
@@ -2607,6 +2844,7 @@
         <w:ind w:right="139"/>
         <w:jc w:val="both"/>
       </w:pPr>
+      <w:bookmarkStart w:id="11" w:name="_Hlk212197021"/>
       <w:r>
         <w:rPr>
           <w:b/>
@@ -2789,6 +3027,7 @@
       <w:r>
         <w:t xml:space="preserve">conta nº </w:t>
       </w:r>
+      <w:bookmarkStart w:id="12" w:name="_Hlk212197045"/>
       <w:r>
         <w:rPr>
           <w:b/>
@@ -2796,9 +3035,11 @@
         </w:rPr>
         <w:t>{{ conta }}</w:t>
       </w:r>
+      <w:bookmarkEnd w:id="12"/>
       <w:r>
         <w:t xml:space="preserve">, agência nº </w:t>
       </w:r>
+      <w:bookmarkStart w:id="13" w:name="_Hlk212197057"/>
       <w:r>
         <w:rPr>
           <w:b/>
@@ -2807,8 +3048,13 @@
         <w:t>{{ agencia }}</w:t>
       </w:r>
       <w:r>
-        <w:t xml:space="preserve">, banco </w:t>
-      </w:r>
+        <w:t xml:space="preserve">, </w:t>
+      </w:r>
+      <w:bookmarkEnd w:id="13"/>
+      <w:r>
+        <w:t xml:space="preserve">banco </w:t>
+      </w:r>
+      <w:bookmarkStart w:id="14" w:name="_Hlk212197068"/>
       <w:r>
         <w:rPr>
           <w:b/>
@@ -2816,9 +3062,11 @@
         </w:rPr>
         <w:t>{{ banco }}</w:t>
       </w:r>
+      <w:bookmarkEnd w:id="14"/>
       <w:r>
         <w:t xml:space="preserve">, ou por meio do PIX, chave </w:t>
       </w:r>
+      <w:bookmarkStart w:id="15" w:name="_Hlk212197079"/>
       <w:r>
         <w:rPr>
           <w:b/>
@@ -2826,6 +3074,7 @@
         </w:rPr>
         <w:t>{{ chave_pix }}</w:t>
       </w:r>
+      <w:bookmarkEnd w:id="15"/>
       <w:r>
         <w:t xml:space="preserve">. O comprovante de pagamento ou transferência bancária emitido constituirá plena e irrevogável quitação à </w:t>
       </w:r>
@@ -2842,6 +3091,7 @@
       <w:r>
         <w:t>quanto ao ressarcimento do valor.</w:t>
       </w:r>
+      <w:bookmarkEnd w:id="11"/>
     </w:p>
     <w:p>
       <w:pPr>
@@ -3108,24 +3358,82 @@
         </w:rPr>
         <w:t xml:space="preserve">O presente termo de reserva foi intermediado pelo(a) corretor(a) </w:t>
       </w:r>
-      <w:r>
-        <w:rPr>
-          <w:rFonts w:ascii="Trebuchet MS" w:hAnsi="Trebuchet MS"/>
-          <w:b/>
-          <w:bCs/>
-          <w:sz w:val="18"/>
-          <w:szCs w:val="18"/>
-        </w:rPr>
-        <w:t>{{ nome_corretor }}</w:t>
-      </w:r>
-      <w:r>
-        <w:rPr>
-          <w:rFonts w:ascii="Trebuchet MS" w:hAnsi="Trebuchet MS"/>
-          <w:sz w:val="18"/>
-          <w:szCs w:val="18"/>
-        </w:rPr>
-        <w:t xml:space="preserve"> </w:t>
-      </w:r>
+      <w:bookmarkStart w:id="16" w:name="_Hlk212197095"/>
+      <w:proofErr w:type="gramStart"/>
+      <w:r>
+        <w:rPr>
+          <w:rFonts w:ascii="Trebuchet MS" w:hAnsi="Trebuchet MS"/>
+          <w:b/>
+          <w:bCs/>
+          <w:sz w:val="18"/>
+          <w:szCs w:val="18"/>
+        </w:rPr>
+        <w:t xml:space="preserve">{{ </w:t>
+      </w:r>
+      <w:proofErr w:type="spellStart"/>
+      <w:r>
+        <w:rPr>
+          <w:rFonts w:ascii="Trebuchet MS" w:hAnsi="Trebuchet MS"/>
+          <w:b/>
+          <w:bCs/>
+          <w:sz w:val="18"/>
+          <w:szCs w:val="18"/>
+        </w:rPr>
+        <w:t>nome</w:t>
+      </w:r>
+      <w:proofErr w:type="gramEnd"/>
+      <w:r>
+        <w:rPr>
+          <w:rFonts w:ascii="Trebuchet MS" w:hAnsi="Trebuchet MS"/>
+          <w:b/>
+          <w:bCs/>
+          <w:sz w:val="18"/>
+          <w:szCs w:val="18"/>
+        </w:rPr>
+        <w:t>_</w:t>
+      </w:r>
+      <w:proofErr w:type="gramStart"/>
+      <w:r>
+        <w:rPr>
+          <w:rFonts w:ascii="Trebuchet MS" w:hAnsi="Trebuchet MS"/>
+          <w:b/>
+          <w:bCs/>
+          <w:sz w:val="18"/>
+          <w:szCs w:val="18"/>
+        </w:rPr>
+        <w:t>corretor</w:t>
+      </w:r>
+      <w:proofErr w:type="spellEnd"/>
+      <w:r>
+        <w:rPr>
+          <w:rFonts w:ascii="Trebuchet MS" w:hAnsi="Trebuchet MS"/>
+          <w:b/>
+          <w:bCs/>
+          <w:sz w:val="18"/>
+          <w:szCs w:val="18"/>
+        </w:rPr>
+        <w:t xml:space="preserve"> }</w:t>
+      </w:r>
+      <w:proofErr w:type="gramEnd"/>
+      <w:r>
+        <w:rPr>
+          <w:rFonts w:ascii="Trebuchet MS" w:hAnsi="Trebuchet MS"/>
+          <w:b/>
+          <w:bCs/>
+          <w:sz w:val="18"/>
+          <w:szCs w:val="18"/>
+        </w:rPr>
+        <w:t>}</w:t>
+      </w:r>
+      <w:r>
+        <w:rPr>
+          <w:rFonts w:ascii="Trebuchet MS" w:hAnsi="Trebuchet MS"/>
+          <w:sz w:val="18"/>
+          <w:szCs w:val="18"/>
+        </w:rPr>
+        <w:t xml:space="preserve"> </w:t>
+      </w:r>
+      <w:bookmarkEnd w:id="16"/>
       <w:r>
         <w:rPr>
           <w:rFonts w:ascii="Trebuchet MS" w:hAnsi="Trebuchet MS"/>
@@ -3142,16 +3450,74 @@
         </w:rPr>
         <w:t xml:space="preserve"> </w:t>
       </w:r>
-      <w:r>
-        <w:rPr>
-          <w:rFonts w:ascii="Trebuchet MS" w:hAnsi="Trebuchet MS"/>
-          <w:b/>
-          <w:bCs/>
-          <w:sz w:val="18"/>
-          <w:szCs w:val="18"/>
-        </w:rPr>
-        <w:t>{{ cpf_cnpj_corretor }}</w:t>
-      </w:r>
+      <w:bookmarkStart w:id="17" w:name="_Hlk212197111"/>
+      <w:proofErr w:type="gramStart"/>
+      <w:r>
+        <w:rPr>
+          <w:rFonts w:ascii="Trebuchet MS" w:hAnsi="Trebuchet MS"/>
+          <w:b/>
+          <w:bCs/>
+          <w:sz w:val="18"/>
+          <w:szCs w:val="18"/>
+        </w:rPr>
+        <w:t xml:space="preserve">{{ </w:t>
+      </w:r>
+      <w:proofErr w:type="spellStart"/>
+      <w:r>
+        <w:rPr>
+          <w:rFonts w:ascii="Trebuchet MS" w:hAnsi="Trebuchet MS"/>
+          <w:b/>
+          <w:bCs/>
+          <w:sz w:val="18"/>
+          <w:szCs w:val="18"/>
+        </w:rPr>
+        <w:t>cpf</w:t>
+      </w:r>
+      <w:proofErr w:type="gramEnd"/>
+      <w:r>
+        <w:rPr>
+          <w:rFonts w:ascii="Trebuchet MS" w:hAnsi="Trebuchet MS"/>
+          <w:b/>
+          <w:bCs/>
+          <w:sz w:val="18"/>
+          <w:szCs w:val="18"/>
+        </w:rPr>
+        <w:t>_cnpj_</w:t>
+      </w:r>
+      <w:proofErr w:type="gramStart"/>
+      <w:r>
+        <w:rPr>
+          <w:rFonts w:ascii="Trebuchet MS" w:hAnsi="Trebuchet MS"/>
+          <w:b/>
+          <w:bCs/>
+          <w:sz w:val="18"/>
+          <w:szCs w:val="18"/>
+        </w:rPr>
+        <w:t>corretor</w:t>
+      </w:r>
+      <w:proofErr w:type="spellEnd"/>
+      <w:r>
+        <w:rPr>
+          <w:rFonts w:ascii="Trebuchet MS" w:hAnsi="Trebuchet MS"/>
+          <w:b/>
+          <w:bCs/>
+          <w:sz w:val="18"/>
+          <w:szCs w:val="18"/>
+        </w:rPr>
+        <w:t xml:space="preserve"> }</w:t>
+      </w:r>
+      <w:proofErr w:type="gramEnd"/>
+      <w:r>
+        <w:rPr>
+          <w:rFonts w:ascii="Trebuchet MS" w:hAnsi="Trebuchet MS"/>
+          <w:b/>
+          <w:bCs/>
+          <w:sz w:val="18"/>
+          <w:szCs w:val="18"/>
+        </w:rPr>
+        <w:t>}</w:t>
+      </w:r>
+      <w:bookmarkEnd w:id="17"/>
       <w:r>
         <w:rPr>
           <w:rFonts w:ascii="Trebuchet MS" w:hAnsi="Trebuchet MS"/>
@@ -3556,7 +3922,25 @@
           <w:sz w:val="18"/>
           <w:szCs w:val="18"/>
         </w:rPr>
-        <w:t xml:space="preserve">(s) somente ocorrerá(ão) após pactuado o contrato de compra e venda definitivo, com o devido registro </w:t>
+        <w:t>(s) somente ocorrerá(</w:t>
+      </w:r>
+      <w:proofErr w:type="spellStart"/>
+      <w:r>
+        <w:rPr>
+          <w:rFonts w:ascii="Trebuchet MS" w:hAnsi="Trebuchet MS"/>
+          <w:sz w:val="18"/>
+          <w:szCs w:val="18"/>
+        </w:rPr>
+        <w:t>ão</w:t>
+      </w:r>
+      <w:proofErr w:type="spellEnd"/>
+      <w:r>
+        <w:rPr>
+          <w:rFonts w:ascii="Trebuchet MS" w:hAnsi="Trebuchet MS"/>
+          <w:sz w:val="18"/>
+          <w:szCs w:val="18"/>
+        </w:rPr>
+        <w:t xml:space="preserve">) após pactuado o contrato de compra e venda definitivo, com o devido registro </w:t>
       </w:r>
       <w:r>
         <w:rPr>
@@ -4237,6 +4621,7 @@
           <w:szCs w:val="18"/>
         </w:rPr>
       </w:pPr>
+      <w:bookmarkStart w:id="18" w:name="_Hlk212197129"/>
       <w:r>
         <w:rPr>
           <w:rFonts w:ascii="Trebuchet MS" w:hAnsi="Trebuchet MS"/>
@@ -4248,6 +4633,7 @@
       <w:r>
         <w:t xml:space="preserve"> </w:t>
       </w:r>
+      <w:proofErr w:type="gramStart"/>
       <w:r>
         <w:rPr>
           <w:rFonts w:ascii="Trebuchet MS" w:hAnsi="Trebuchet MS"/>
@@ -4255,8 +4641,9 @@
           <w:szCs w:val="18"/>
           <w:u w:val="single"/>
         </w:rPr>
-        <w:t>{{ data_assinatura }}</w:t>
-      </w:r>
+        <w:t xml:space="preserve">{{ </w:t>
+      </w:r>
+      <w:proofErr w:type="spellStart"/>
       <w:r>
         <w:rPr>
           <w:rFonts w:ascii="Trebuchet MS" w:hAnsi="Trebuchet MS"/>
@@ -4264,9 +4651,59 @@
           <w:szCs w:val="18"/>
           <w:u w:val="single"/>
         </w:rPr>
+        <w:t>data</w:t>
+      </w:r>
+      <w:proofErr w:type="gramEnd"/>
+      <w:r>
+        <w:rPr>
+          <w:rFonts w:ascii="Trebuchet MS" w:hAnsi="Trebuchet MS"/>
+          <w:sz w:val="18"/>
+          <w:szCs w:val="18"/>
+          <w:u w:val="single"/>
+        </w:rPr>
+        <w:t>_</w:t>
+      </w:r>
+      <w:proofErr w:type="gramStart"/>
+      <w:r>
+        <w:rPr>
+          <w:rFonts w:ascii="Trebuchet MS" w:hAnsi="Trebuchet MS"/>
+          <w:sz w:val="18"/>
+          <w:szCs w:val="18"/>
+          <w:u w:val="single"/>
+        </w:rPr>
+        <w:t>assinatura</w:t>
+      </w:r>
+      <w:proofErr w:type="spellEnd"/>
+      <w:r>
+        <w:rPr>
+          <w:rFonts w:ascii="Trebuchet MS" w:hAnsi="Trebuchet MS"/>
+          <w:sz w:val="18"/>
+          <w:szCs w:val="18"/>
+          <w:u w:val="single"/>
+        </w:rPr>
+        <w:t xml:space="preserve"> }</w:t>
+      </w:r>
+      <w:proofErr w:type="gramEnd"/>
+      <w:r>
+        <w:rPr>
+          <w:rFonts w:ascii="Trebuchet MS" w:hAnsi="Trebuchet MS"/>
+          <w:sz w:val="18"/>
+          <w:szCs w:val="18"/>
+          <w:u w:val="single"/>
+        </w:rPr>
+        <w:t>}</w:t>
+      </w:r>
+      <w:r>
+        <w:rPr>
+          <w:rFonts w:ascii="Trebuchet MS" w:hAnsi="Trebuchet MS"/>
+          <w:sz w:val="18"/>
+          <w:szCs w:val="18"/>
+          <w:u w:val="single"/>
+        </w:rPr>
         <w:t>.</w:t>
       </w:r>
     </w:p>
+    <w:bookmarkEnd w:id="18"/>
     <w:p>
       <w:pPr>
         <w:pStyle w:val="PargrafodaLista"/>
@@ -4624,17 +5061,75 @@
           <w:szCs w:val="18"/>
         </w:rPr>
       </w:pPr>
-      <w:r>
-        <w:rPr>
-          <w:rFonts w:ascii="Trebuchet MS" w:hAnsi="Trebuchet MS"/>
-          <w:b/>
-          <w:bCs/>
-          <w:sz w:val="18"/>
-          <w:szCs w:val="18"/>
-        </w:rPr>
-        <w:t>{{ nome_cliente }}</w:t>
-      </w:r>
-    </w:p>
+      <w:bookmarkStart w:id="19" w:name="_Hlk212197136"/>
+      <w:proofErr w:type="gramStart"/>
+      <w:r>
+        <w:rPr>
+          <w:rFonts w:ascii="Trebuchet MS" w:hAnsi="Trebuchet MS"/>
+          <w:b/>
+          <w:bCs/>
+          <w:sz w:val="18"/>
+          <w:szCs w:val="18"/>
+        </w:rPr>
+        <w:t xml:space="preserve">{{ </w:t>
+      </w:r>
+      <w:proofErr w:type="spellStart"/>
+      <w:r>
+        <w:rPr>
+          <w:rFonts w:ascii="Trebuchet MS" w:hAnsi="Trebuchet MS"/>
+          <w:b/>
+          <w:bCs/>
+          <w:sz w:val="18"/>
+          <w:szCs w:val="18"/>
+        </w:rPr>
+        <w:t>nome</w:t>
+      </w:r>
+      <w:proofErr w:type="gramEnd"/>
+      <w:r>
+        <w:rPr>
+          <w:rFonts w:ascii="Trebuchet MS" w:hAnsi="Trebuchet MS"/>
+          <w:b/>
+          <w:bCs/>
+          <w:sz w:val="18"/>
+          <w:szCs w:val="18"/>
+        </w:rPr>
+        <w:t>_</w:t>
+      </w:r>
+      <w:proofErr w:type="gramStart"/>
+      <w:r>
+        <w:rPr>
+          <w:rFonts w:ascii="Trebuchet MS" w:hAnsi="Trebuchet MS"/>
+          <w:b/>
+          <w:bCs/>
+          <w:sz w:val="18"/>
+          <w:szCs w:val="18"/>
+        </w:rPr>
+        <w:t>cliente</w:t>
+      </w:r>
+      <w:proofErr w:type="spellEnd"/>
+      <w:r>
+        <w:rPr>
+          <w:rFonts w:ascii="Trebuchet MS" w:hAnsi="Trebuchet MS"/>
+          <w:b/>
+          <w:bCs/>
+          <w:sz w:val="18"/>
+          <w:szCs w:val="18"/>
+        </w:rPr>
+        <w:t xml:space="preserve"> }</w:t>
+      </w:r>
+      <w:proofErr w:type="gramEnd"/>
+      <w:r>
+        <w:rPr>
+          <w:rFonts w:ascii="Trebuchet MS" w:hAnsi="Trebuchet MS"/>
+          <w:b/>
+          <w:bCs/>
+          <w:sz w:val="18"/>
+          <w:szCs w:val="18"/>
+        </w:rPr>
+        <w:t>}</w:t>
+      </w:r>
+    </w:p>
+    <w:bookmarkEnd w:id="19"/>
     <w:p>
       <w:pPr>
         <w:pStyle w:val="PargrafodaLista"/>
@@ -4658,16 +5153,74 @@
         </w:rPr>
         <w:t xml:space="preserve">CPF sob o nº </w:t>
       </w:r>
-      <w:r>
-        <w:rPr>
-          <w:rFonts w:ascii="Trebuchet MS" w:hAnsi="Trebuchet MS"/>
-          <w:b/>
-          <w:bCs/>
-          <w:sz w:val="18"/>
-          <w:szCs w:val="18"/>
-        </w:rPr>
-        <w:t>{{ cpf_cliente }}</w:t>
-      </w:r>
+      <w:bookmarkStart w:id="20" w:name="_Hlk212197152"/>
+      <w:proofErr w:type="gramStart"/>
+      <w:r>
+        <w:rPr>
+          <w:rFonts w:ascii="Trebuchet MS" w:hAnsi="Trebuchet MS"/>
+          <w:b/>
+          <w:bCs/>
+          <w:sz w:val="18"/>
+          <w:szCs w:val="18"/>
+        </w:rPr>
+        <w:t xml:space="preserve">{{ </w:t>
+      </w:r>
+      <w:proofErr w:type="spellStart"/>
+      <w:r>
+        <w:rPr>
+          <w:rFonts w:ascii="Trebuchet MS" w:hAnsi="Trebuchet MS"/>
+          <w:b/>
+          <w:bCs/>
+          <w:sz w:val="18"/>
+          <w:szCs w:val="18"/>
+        </w:rPr>
+        <w:t>cpf</w:t>
+      </w:r>
+      <w:proofErr w:type="gramEnd"/>
+      <w:r>
+        <w:rPr>
+          <w:rFonts w:ascii="Trebuchet MS" w:hAnsi="Trebuchet MS"/>
+          <w:b/>
+          <w:bCs/>
+          <w:sz w:val="18"/>
+          <w:szCs w:val="18"/>
+        </w:rPr>
+        <w:t>_</w:t>
+      </w:r>
+      <w:proofErr w:type="gramStart"/>
+      <w:r>
+        <w:rPr>
+          <w:rFonts w:ascii="Trebuchet MS" w:hAnsi="Trebuchet MS"/>
+          <w:b/>
+          <w:bCs/>
+          <w:sz w:val="18"/>
+          <w:szCs w:val="18"/>
+        </w:rPr>
+        <w:t>cliente</w:t>
+      </w:r>
+      <w:proofErr w:type="spellEnd"/>
+      <w:r>
+        <w:rPr>
+          <w:rFonts w:ascii="Trebuchet MS" w:hAnsi="Trebuchet MS"/>
+          <w:b/>
+          <w:bCs/>
+          <w:sz w:val="18"/>
+          <w:szCs w:val="18"/>
+        </w:rPr>
+        <w:t xml:space="preserve"> }</w:t>
+      </w:r>
+      <w:proofErr w:type="gramEnd"/>
+      <w:r>
+        <w:rPr>
+          <w:rFonts w:ascii="Trebuchet MS" w:hAnsi="Trebuchet MS"/>
+          <w:b/>
+          <w:bCs/>
+          <w:sz w:val="18"/>
+          <w:szCs w:val="18"/>
+        </w:rPr>
+        <w:t>}</w:t>
+      </w:r>
+      <w:bookmarkEnd w:id="20"/>
     </w:p>
     <w:p>
       <w:pPr>
@@ -4736,6 +5289,7 @@
           <w:szCs w:val="18"/>
         </w:rPr>
       </w:pPr>
+      <w:bookmarkStart w:id="21" w:name="_Hlk212197159"/>
       <w:r>
         <w:rPr>
           <w:rFonts w:ascii="Trebuchet MS" w:hAnsi="Trebuchet MS"/>
@@ -4995,6 +5549,7 @@
         <w:t xml:space="preserve"> 072.455.355-55</w:t>
       </w:r>
     </w:p>
+    <w:bookmarkEnd w:id="21"/>
     <w:p>
       <w:pPr>
         <w:pStyle w:val="PargrafodaLista"/>

</xml_diff>